<commit_message>
npm install package.json and jasmine
</commit_message>
<xml_diff>
--- a/test-documentation.docx
+++ b/test-documentation.docx
@@ -49,6 +49,7 @@
         </w:rPr>
         <w:t>#</w:t>
       </w:r>
+      <w:proofErr w:type="spellStart"/>
       <w:r>
         <w:rPr>
           <w:rFonts w:cstheme="minorHAnsi"/>
@@ -56,8 +57,9 @@
           <w:sz w:val="24"/>
           <w:szCs w:val="24"/>
         </w:rPr>
-        <w:t>I</w:t>
-      </w:r>
+        <w:t>Todo</w:t>
+      </w:r>
+      <w:proofErr w:type="spellEnd"/>
       <w:r>
         <w:rPr>
           <w:rFonts w:cstheme="minorHAnsi"/>
@@ -65,7 +67,7 @@
           <w:sz w:val="24"/>
           <w:szCs w:val="24"/>
         </w:rPr>
-        <w:t>ntroduction</w:t>
+        <w:t>-list-app Brief</w:t>
       </w:r>
     </w:p>
     <w:p>
@@ -139,8 +141,6 @@
         </w:rPr>
         <w:t>-list-app functionality.</w:t>
       </w:r>
-      <w:bookmarkStart w:id="0" w:name="_GoBack"/>
-      <w:bookmarkEnd w:id="0"/>
     </w:p>
     <w:p>
       <w:pPr>
@@ -255,23 +255,7 @@
           <w:sz w:val="24"/>
           <w:szCs w:val="24"/>
         </w:rPr>
-        <w:t xml:space="preserve"> (</w:t>
-      </w:r>
-      <w:r>
-        <w:rPr>
-          <w:rFonts w:cstheme="minorHAnsi"/>
-          <w:sz w:val="24"/>
-          <w:szCs w:val="24"/>
-        </w:rPr>
-        <w:t>create, update, remove, count</w:t>
-      </w:r>
-      <w:r>
-        <w:rPr>
-          <w:rFonts w:cstheme="minorHAnsi"/>
-          <w:sz w:val="24"/>
-          <w:szCs w:val="24"/>
-        </w:rPr>
-        <w:t>) it</w:t>
+        <w:t xml:space="preserve"> (create, update, remove, count) it</w:t>
       </w:r>
       <w:r>
         <w:rPr>
@@ -802,23 +786,7 @@
           <w:sz w:val="24"/>
           <w:szCs w:val="24"/>
         </w:rPr>
-        <w:t xml:space="preserve"> to </w:t>
-      </w:r>
-      <w:r>
-        <w:rPr>
-          <w:rFonts w:eastAsia="Calibri" w:cstheme="minorHAnsi"/>
-          <w:sz w:val="24"/>
-          <w:szCs w:val="24"/>
-        </w:rPr>
-        <w:t>displ</w:t>
-      </w:r>
-      <w:r>
-        <w:rPr>
-          <w:rFonts w:eastAsia="Calibri" w:cstheme="minorHAnsi"/>
-          <w:sz w:val="24"/>
-          <w:szCs w:val="24"/>
-        </w:rPr>
-        <w:t xml:space="preserve">ays all items in the </w:t>
+        <w:t xml:space="preserve"> to displays all items in the </w:t>
       </w:r>
       <w:proofErr w:type="spellStart"/>
       <w:r>
@@ -860,15 +828,7 @@
           <w:sz w:val="24"/>
           <w:szCs w:val="24"/>
         </w:rPr>
-        <w:t>showAc</w:t>
-      </w:r>
-      <w:r>
-        <w:rPr>
-          <w:rFonts w:eastAsia="Calibri" w:cstheme="minorHAnsi"/>
-          <w:sz w:val="24"/>
-          <w:szCs w:val="24"/>
-        </w:rPr>
-        <w:t>tive</w:t>
+        <w:t>showActive</w:t>
       </w:r>
       <w:proofErr w:type="spellEnd"/>
       <w:r>
@@ -877,15 +837,7 @@
           <w:sz w:val="24"/>
           <w:szCs w:val="24"/>
         </w:rPr>
-        <w:t xml:space="preserve"> to renders uncompleted tasks</w:t>
-      </w:r>
-      <w:r>
-        <w:rPr>
-          <w:rFonts w:eastAsia="Calibri" w:cstheme="minorHAnsi"/>
-          <w:sz w:val="24"/>
-          <w:szCs w:val="24"/>
-        </w:rPr>
-        <w:t>,</w:t>
+        <w:t xml:space="preserve"> to renders uncompleted tasks,</w:t>
       </w:r>
     </w:p>
     <w:p>
@@ -918,15 +870,7 @@
           <w:sz w:val="24"/>
           <w:szCs w:val="24"/>
         </w:rPr>
-        <w:t xml:space="preserve"> to renders completed tasks</w:t>
-      </w:r>
-      <w:r>
-        <w:rPr>
-          <w:rFonts w:eastAsia="Calibri" w:cstheme="minorHAnsi"/>
-          <w:sz w:val="24"/>
-          <w:szCs w:val="24"/>
-        </w:rPr>
-        <w:t>,</w:t>
+        <w:t xml:space="preserve"> to renders completed tasks,</w:t>
       </w:r>
     </w:p>
     <w:p>
@@ -959,15 +903,7 @@
           <w:sz w:val="24"/>
           <w:szCs w:val="24"/>
         </w:rPr>
-        <w:t xml:space="preserve"> to </w:t>
-      </w:r>
-      <w:r>
-        <w:rPr>
-          <w:rFonts w:eastAsia="Calibri" w:cstheme="minorHAnsi"/>
-          <w:sz w:val="24"/>
-          <w:szCs w:val="24"/>
-        </w:rPr>
-        <w:t xml:space="preserve">creates new </w:t>
+        <w:t xml:space="preserve"> to creates new </w:t>
       </w:r>
       <w:proofErr w:type="spellStart"/>
       <w:r>
@@ -985,23 +921,7 @@
           <w:sz w:val="24"/>
           <w:szCs w:val="24"/>
         </w:rPr>
-        <w:t xml:space="preserve"> task, saving it in</w:t>
-      </w:r>
-      <w:r>
-        <w:rPr>
-          <w:rFonts w:eastAsia="Calibri" w:cstheme="minorHAnsi"/>
-          <w:sz w:val="24"/>
-          <w:szCs w:val="24"/>
-        </w:rPr>
-        <w:t xml:space="preserve"> the local storage by adding ID</w:t>
-      </w:r>
-      <w:r>
-        <w:rPr>
-          <w:rFonts w:eastAsia="Calibri" w:cstheme="minorHAnsi"/>
-          <w:sz w:val="24"/>
-          <w:szCs w:val="24"/>
-        </w:rPr>
-        <w:t>,</w:t>
+        <w:t xml:space="preserve"> task, saving it in the local storage by adding ID,</w:t>
       </w:r>
     </w:p>
     <w:p>
@@ -1034,15 +954,7 @@
           <w:sz w:val="24"/>
           <w:szCs w:val="24"/>
         </w:rPr>
-        <w:t xml:space="preserve"> to </w:t>
-      </w:r>
-      <w:r>
-        <w:rPr>
-          <w:rFonts w:eastAsia="Calibri" w:cstheme="minorHAnsi"/>
-          <w:sz w:val="24"/>
-          <w:szCs w:val="24"/>
-        </w:rPr>
-        <w:t xml:space="preserve">starts editing mode of </w:t>
+        <w:t xml:space="preserve"> to starts editing mode of </w:t>
       </w:r>
       <w:proofErr w:type="spellStart"/>
       <w:r>
@@ -1060,23 +972,7 @@
           <w:sz w:val="24"/>
           <w:szCs w:val="24"/>
         </w:rPr>
-        <w:t xml:space="preserve"> task </w:t>
-      </w:r>
-      <w:r>
-        <w:rPr>
-          <w:rFonts w:eastAsia="Calibri" w:cstheme="minorHAnsi"/>
-          <w:sz w:val="24"/>
-          <w:szCs w:val="24"/>
-        </w:rPr>
-        <w:t>by matching with the correct ID</w:t>
-      </w:r>
-      <w:r>
-        <w:rPr>
-          <w:rFonts w:eastAsia="Calibri" w:cstheme="minorHAnsi"/>
-          <w:sz w:val="24"/>
-          <w:szCs w:val="24"/>
-        </w:rPr>
-        <w:t>,</w:t>
+        <w:t xml:space="preserve"> task by matching with the correct ID,</w:t>
       </w:r>
     </w:p>
     <w:p>
@@ -1110,31 +1006,7 @@
           <w:sz w:val="24"/>
           <w:szCs w:val="24"/>
         </w:rPr>
-        <w:t xml:space="preserve"> to </w:t>
-      </w:r>
-      <w:r>
-        <w:rPr>
-          <w:rFonts w:eastAsia="Calibri" w:cstheme="minorHAnsi"/>
-          <w:sz w:val="24"/>
-          <w:szCs w:val="24"/>
-        </w:rPr>
-        <w:t>successfully edits item and save t</w:t>
-      </w:r>
-      <w:r>
-        <w:rPr>
-          <w:rFonts w:eastAsia="Calibri" w:cstheme="minorHAnsi"/>
-          <w:sz w:val="24"/>
-          <w:szCs w:val="24"/>
-        </w:rPr>
-        <w:t>he changing by using matched ID</w:t>
-      </w:r>
-      <w:r>
-        <w:rPr>
-          <w:rFonts w:eastAsia="Calibri" w:cstheme="minorHAnsi"/>
-          <w:sz w:val="24"/>
-          <w:szCs w:val="24"/>
-        </w:rPr>
-        <w:t>,</w:t>
+        <w:t xml:space="preserve"> to successfully edits item and save the changing by using matched ID,</w:t>
       </w:r>
     </w:p>
     <w:p>
@@ -1167,31 +1039,7 @@
           <w:sz w:val="24"/>
           <w:szCs w:val="24"/>
         </w:rPr>
-        <w:t xml:space="preserve"> to </w:t>
-      </w:r>
-      <w:r>
-        <w:rPr>
-          <w:rFonts w:eastAsia="Calibri" w:cstheme="minorHAnsi"/>
-          <w:sz w:val="24"/>
-          <w:szCs w:val="24"/>
-        </w:rPr>
-        <w:t>can</w:t>
-      </w:r>
-      <w:r>
-        <w:rPr>
-          <w:rFonts w:eastAsia="Calibri" w:cstheme="minorHAnsi"/>
-          <w:sz w:val="24"/>
-          <w:szCs w:val="24"/>
-        </w:rPr>
-        <w:t>cels the item editing mode</w:t>
-      </w:r>
-      <w:r>
-        <w:rPr>
-          <w:rFonts w:eastAsia="Calibri" w:cstheme="minorHAnsi"/>
-          <w:sz w:val="24"/>
-          <w:szCs w:val="24"/>
-        </w:rPr>
-        <w:t>,</w:t>
+        <w:t xml:space="preserve"> to cancels the item editing mode,</w:t>
       </w:r>
     </w:p>
     <w:p>
@@ -1224,31 +1072,7 @@
           <w:sz w:val="24"/>
           <w:szCs w:val="24"/>
         </w:rPr>
-        <w:t xml:space="preserve"> to </w:t>
-      </w:r>
-      <w:r>
-        <w:rPr>
-          <w:rFonts w:eastAsia="Calibri" w:cstheme="minorHAnsi"/>
-          <w:sz w:val="24"/>
-          <w:szCs w:val="24"/>
-        </w:rPr>
-        <w:t>removes item from to-do-list and storage</w:t>
-      </w:r>
-      <w:r>
-        <w:rPr>
-          <w:rFonts w:eastAsia="Calibri" w:cstheme="minorHAnsi"/>
-          <w:sz w:val="24"/>
-          <w:szCs w:val="24"/>
-        </w:rPr>
-        <w:t xml:space="preserve"> by using its ID as a parameter</w:t>
-      </w:r>
-      <w:r>
-        <w:rPr>
-          <w:rFonts w:eastAsia="Calibri" w:cstheme="minorHAnsi"/>
-          <w:sz w:val="24"/>
-          <w:szCs w:val="24"/>
-        </w:rPr>
-        <w:t>,</w:t>
+        <w:t xml:space="preserve"> to removes item from to-do-list and storage by using its ID as a parameter,</w:t>
       </w:r>
     </w:p>
     <w:p>
@@ -1281,15 +1105,7 @@
           <w:sz w:val="24"/>
           <w:szCs w:val="24"/>
         </w:rPr>
-        <w:t xml:space="preserve"> to removes all completed tasks</w:t>
-      </w:r>
-      <w:r>
-        <w:rPr>
-          <w:rFonts w:eastAsia="Calibri" w:cstheme="minorHAnsi"/>
-          <w:sz w:val="24"/>
-          <w:szCs w:val="24"/>
-        </w:rPr>
-        <w:t>,</w:t>
+        <w:t xml:space="preserve"> to removes all completed tasks,</w:t>
       </w:r>
     </w:p>
     <w:p>
@@ -1322,31 +1138,7 @@
           <w:sz w:val="24"/>
           <w:szCs w:val="24"/>
         </w:rPr>
-        <w:t xml:space="preserve"> to </w:t>
-      </w:r>
-      <w:r>
-        <w:rPr>
-          <w:rFonts w:eastAsia="Calibri" w:cstheme="minorHAnsi"/>
-          <w:sz w:val="24"/>
-          <w:szCs w:val="24"/>
-        </w:rPr>
-        <w:t>gives ID and updates the state of comp</w:t>
-      </w:r>
-      <w:r>
-        <w:rPr>
-          <w:rFonts w:eastAsia="Calibri" w:cstheme="minorHAnsi"/>
-          <w:sz w:val="24"/>
-          <w:szCs w:val="24"/>
-        </w:rPr>
-        <w:t>leteness of task in the storage</w:t>
-      </w:r>
-      <w:r>
-        <w:rPr>
-          <w:rFonts w:eastAsia="Calibri" w:cstheme="minorHAnsi"/>
-          <w:sz w:val="24"/>
-          <w:szCs w:val="24"/>
-        </w:rPr>
-        <w:t>,</w:t>
+        <w:t xml:space="preserve"> to gives ID and updates the state of completeness of task in the storage,</w:t>
       </w:r>
     </w:p>
     <w:p>
@@ -1370,15 +1162,7 @@
           <w:sz w:val="24"/>
           <w:szCs w:val="24"/>
         </w:rPr>
-        <w:t>t</w:t>
-      </w:r>
-      <w:r>
-        <w:rPr>
-          <w:rFonts w:eastAsia="Calibri" w:cstheme="minorHAnsi"/>
-          <w:sz w:val="24"/>
-          <w:szCs w:val="24"/>
-        </w:rPr>
-        <w:t>oggleAll</w:t>
+        <w:t>toggleAll</w:t>
       </w:r>
       <w:proofErr w:type="spellEnd"/>
       <w:r>
@@ -1387,23 +1171,7 @@
           <w:sz w:val="24"/>
           <w:szCs w:val="24"/>
         </w:rPr>
-        <w:t xml:space="preserve"> to </w:t>
-      </w:r>
-      <w:r>
-        <w:rPr>
-          <w:rFonts w:eastAsia="Calibri" w:cstheme="minorHAnsi"/>
-          <w:sz w:val="24"/>
-          <w:szCs w:val="24"/>
-        </w:rPr>
-        <w:t>change the state of co</w:t>
-      </w:r>
-      <w:r>
-        <w:rPr>
-          <w:rFonts w:eastAsia="Calibri" w:cstheme="minorHAnsi"/>
-          <w:sz w:val="24"/>
-          <w:szCs w:val="24"/>
-        </w:rPr>
-        <w:t>mpleteness of the tasks: on/off</w:t>
+        <w:t xml:space="preserve"> to change the state of completeness of the tasks: on/off</w:t>
       </w:r>
     </w:p>
     <w:p>
@@ -1454,15 +1222,7 @@
           <w:sz w:val="24"/>
           <w:szCs w:val="24"/>
         </w:rPr>
-        <w:t xml:space="preserve">create to </w:t>
-      </w:r>
-      <w:r>
-        <w:rPr>
-          <w:rFonts w:eastAsia="Calibri" w:cstheme="minorHAnsi"/>
-          <w:sz w:val="24"/>
-          <w:szCs w:val="24"/>
-        </w:rPr>
-        <w:t xml:space="preserve">creates a new </w:t>
+        <w:t xml:space="preserve">create to creates a new </w:t>
       </w:r>
       <w:proofErr w:type="spellStart"/>
       <w:r>
@@ -1480,23 +1240,7 @@
           <w:sz w:val="24"/>
           <w:szCs w:val="24"/>
         </w:rPr>
-        <w:t xml:space="preserve"> mo</w:t>
-      </w:r>
-      <w:r>
-        <w:rPr>
-          <w:rFonts w:eastAsia="Calibri" w:cstheme="minorHAnsi"/>
-          <w:sz w:val="24"/>
-          <w:szCs w:val="24"/>
-        </w:rPr>
-        <w:t>del and saves it in the storage</w:t>
-      </w:r>
-      <w:r>
-        <w:rPr>
-          <w:rFonts w:eastAsia="Calibri" w:cstheme="minorHAnsi"/>
-          <w:sz w:val="24"/>
-          <w:szCs w:val="24"/>
-        </w:rPr>
-        <w:t>,</w:t>
+        <w:t xml:space="preserve"> model and saves it in the storage,</w:t>
       </w:r>
     </w:p>
     <w:p>
@@ -1519,31 +1263,7 @@
           <w:sz w:val="24"/>
           <w:szCs w:val="24"/>
         </w:rPr>
-        <w:t xml:space="preserve">read to </w:t>
-      </w:r>
-      <w:r>
-        <w:rPr>
-          <w:rFonts w:eastAsia="Calibri" w:cstheme="minorHAnsi"/>
-          <w:sz w:val="24"/>
-          <w:szCs w:val="24"/>
-        </w:rPr>
-        <w:t xml:space="preserve">finds and returns a model in storage, if the query </w:t>
-      </w:r>
-      <w:r>
-        <w:rPr>
-          <w:rFonts w:eastAsia="Calibri" w:cstheme="minorHAnsi"/>
-          <w:sz w:val="24"/>
-          <w:szCs w:val="24"/>
-        </w:rPr>
-        <w:t>isn’t given, returns everything</w:t>
-      </w:r>
-      <w:r>
-        <w:rPr>
-          <w:rFonts w:eastAsia="Calibri" w:cstheme="minorHAnsi"/>
-          <w:sz w:val="24"/>
-          <w:szCs w:val="24"/>
-        </w:rPr>
-        <w:t>,</w:t>
+        <w:t>read to finds and returns a model in storage, if the query isn’t given, returns everything,</w:t>
       </w:r>
     </w:p>
     <w:p>
@@ -1566,39 +1286,7 @@
           <w:sz w:val="24"/>
           <w:szCs w:val="24"/>
         </w:rPr>
-        <w:t xml:space="preserve">update </w:t>
-      </w:r>
-      <w:r>
-        <w:rPr>
-          <w:rFonts w:eastAsia="Calibri" w:cstheme="minorHAnsi"/>
-          <w:sz w:val="24"/>
-          <w:szCs w:val="24"/>
-        </w:rPr>
-        <w:t xml:space="preserve">to </w:t>
-      </w:r>
-      <w:r>
-        <w:rPr>
-          <w:rFonts w:eastAsia="Calibri" w:cstheme="minorHAnsi"/>
-          <w:sz w:val="24"/>
-          <w:szCs w:val="24"/>
-        </w:rPr>
-        <w:t xml:space="preserve">updates a model, </w:t>
-      </w:r>
-      <w:r>
-        <w:rPr>
-          <w:rFonts w:eastAsia="Calibri" w:cstheme="minorHAnsi"/>
-          <w:sz w:val="24"/>
-          <w:szCs w:val="24"/>
-        </w:rPr>
-        <w:t>every action based on unique ID</w:t>
-      </w:r>
-      <w:r>
-        <w:rPr>
-          <w:rFonts w:eastAsia="Calibri" w:cstheme="minorHAnsi"/>
-          <w:sz w:val="24"/>
-          <w:szCs w:val="24"/>
-        </w:rPr>
-        <w:t>,</w:t>
+        <w:t>update to updates a model, every action based on unique ID,</w:t>
       </w:r>
     </w:p>
     <w:p>
@@ -1621,23 +1309,7 @@
           <w:sz w:val="24"/>
           <w:szCs w:val="24"/>
         </w:rPr>
-        <w:t>remov</w:t>
-      </w:r>
-      <w:r>
-        <w:rPr>
-          <w:rFonts w:eastAsia="Calibri" w:cstheme="minorHAnsi"/>
-          <w:sz w:val="24"/>
-          <w:szCs w:val="24"/>
-        </w:rPr>
-        <w:t>e to removes a model from storage</w:t>
-      </w:r>
-      <w:r>
-        <w:rPr>
-          <w:rFonts w:eastAsia="Calibri" w:cstheme="minorHAnsi"/>
-          <w:sz w:val="24"/>
-          <w:szCs w:val="24"/>
-        </w:rPr>
-        <w:t>,</w:t>
+        <w:t>remove to removes a model from storage,</w:t>
       </w:r>
     </w:p>
     <w:p>
@@ -1670,15 +1342,7 @@
           <w:sz w:val="24"/>
           <w:szCs w:val="24"/>
         </w:rPr>
-        <w:t xml:space="preserve"> to removes all data from storage</w:t>
-      </w:r>
-      <w:r>
-        <w:rPr>
-          <w:rFonts w:eastAsia="Calibri" w:cstheme="minorHAnsi"/>
-          <w:sz w:val="24"/>
-          <w:szCs w:val="24"/>
-        </w:rPr>
-        <w:t>,</w:t>
+        <w:t xml:space="preserve"> to removes all data from storage,</w:t>
       </w:r>
     </w:p>
     <w:p>
@@ -1713,31 +1377,7 @@
           <w:sz w:val="24"/>
           <w:szCs w:val="24"/>
         </w:rPr>
-        <w:t xml:space="preserve"> to </w:t>
-      </w:r>
-      <w:r>
-        <w:rPr>
-          <w:rFonts w:eastAsia="Calibri" w:cstheme="minorHAnsi"/>
-          <w:sz w:val="24"/>
-          <w:szCs w:val="24"/>
-        </w:rPr>
-        <w:t>counting active, completed and total task</w:t>
-      </w:r>
-      <w:r>
-        <w:rPr>
-          <w:rFonts w:eastAsia="Calibri" w:cstheme="minorHAnsi"/>
-          <w:sz w:val="24"/>
-          <w:szCs w:val="24"/>
-        </w:rPr>
-        <w:t>s by finding the in the storage</w:t>
-      </w:r>
-      <w:r>
-        <w:rPr>
-          <w:rFonts w:eastAsia="Calibri" w:cstheme="minorHAnsi"/>
-          <w:sz w:val="24"/>
-          <w:szCs w:val="24"/>
-        </w:rPr>
-        <w:t>.</w:t>
+        <w:t xml:space="preserve"> to counting active, completed and total tasks by finding the in the storage.</w:t>
       </w:r>
     </w:p>
     <w:p>
@@ -1789,15 +1429,7 @@
           <w:sz w:val="24"/>
           <w:szCs w:val="24"/>
         </w:rPr>
-        <w:t xml:space="preserve">bind to </w:t>
-      </w:r>
-      <w:r>
-        <w:rPr>
-          <w:rFonts w:eastAsia="Calibri" w:cstheme="minorHAnsi"/>
-          <w:sz w:val="24"/>
-          <w:szCs w:val="24"/>
-        </w:rPr>
-        <w:t xml:space="preserve">takes a </w:t>
+        <w:t xml:space="preserve">bind to takes a </w:t>
       </w:r>
       <w:proofErr w:type="spellStart"/>
       <w:r>
@@ -1815,23 +1447,7 @@
           <w:sz w:val="24"/>
           <w:szCs w:val="24"/>
         </w:rPr>
-        <w:t xml:space="preserve"> application </w:t>
-      </w:r>
-      <w:r>
-        <w:rPr>
-          <w:rFonts w:eastAsia="Calibri" w:cstheme="minorHAnsi"/>
-          <w:sz w:val="24"/>
-          <w:szCs w:val="24"/>
-        </w:rPr>
-        <w:t>event and registers the handler</w:t>
-      </w:r>
-      <w:r>
-        <w:rPr>
-          <w:rFonts w:eastAsia="Calibri" w:cstheme="minorHAnsi"/>
-          <w:sz w:val="24"/>
-          <w:szCs w:val="24"/>
-        </w:rPr>
-        <w:t>,</w:t>
+        <w:t xml:space="preserve"> application event and registers the handler,</w:t>
       </w:r>
     </w:p>
     <w:p>
@@ -1865,31 +1481,7 @@
           <w:sz w:val="24"/>
           <w:szCs w:val="24"/>
         </w:rPr>
-        <w:t xml:space="preserve"> to </w:t>
-      </w:r>
-      <w:r>
-        <w:rPr>
-          <w:rFonts w:eastAsia="Calibri" w:cstheme="minorHAnsi"/>
-          <w:sz w:val="24"/>
-          <w:szCs w:val="24"/>
-        </w:rPr>
-        <w:t>renders the</w:t>
-      </w:r>
-      <w:r>
-        <w:rPr>
-          <w:rFonts w:eastAsia="Calibri" w:cstheme="minorHAnsi"/>
-          <w:sz w:val="24"/>
-          <w:szCs w:val="24"/>
-        </w:rPr>
-        <w:t xml:space="preserve"> given command with the options</w:t>
-      </w:r>
-      <w:r>
-        <w:rPr>
-          <w:rFonts w:eastAsia="Calibri" w:cstheme="minorHAnsi"/>
-          <w:sz w:val="24"/>
-          <w:szCs w:val="24"/>
-        </w:rPr>
-        <w:t>.</w:t>
+        <w:t xml:space="preserve"> to renders the given command with the options.</w:t>
       </w:r>
     </w:p>
     <w:p>
@@ -1910,6 +1502,57 @@
           <w:szCs w:val="24"/>
         </w:rPr>
         <w:t>#Manual Bugs Fix</w:t>
+      </w:r>
+    </w:p>
+    <w:p>
+      <w:pPr>
+        <w:spacing w:before="100" w:beforeAutospacing="1" w:after="0" w:line="240" w:lineRule="auto"/>
+        <w:rPr>
+          <w:rFonts w:eastAsia="Calibri" w:cstheme="minorHAnsi"/>
+          <w:b/>
+          <w:sz w:val="24"/>
+          <w:szCs w:val="24"/>
+        </w:rPr>
+      </w:pPr>
+      <w:r>
+        <w:rPr>
+          <w:noProof/>
+        </w:rPr>
+        <w:drawing>
+          <wp:inline distT="0" distB="0" distL="0" distR="0" wp14:anchorId="5211DE6F" wp14:editId="0D0C575F">
+            <wp:extent cx="5486400" cy="1053465"/>
+            <wp:effectExtent l="0" t="0" r="0" b="0"/>
+            <wp:docPr id="1" name="Picture 1"/>
+            <wp:cNvGraphicFramePr>
+              <a:graphicFrameLocks xmlns:a="http://schemas.openxmlformats.org/drawingml/2006/main" noChangeAspect="1"/>
+            </wp:cNvGraphicFramePr>
+            <a:graphic xmlns:a="http://schemas.openxmlformats.org/drawingml/2006/main">
+              <a:graphicData uri="http://schemas.openxmlformats.org/drawingml/2006/picture">
+                <pic:pic xmlns:pic="http://schemas.openxmlformats.org/drawingml/2006/picture">
+                  <pic:nvPicPr>
+                    <pic:cNvPr id="1" name=""/>
+                    <pic:cNvPicPr/>
+                  </pic:nvPicPr>
+                  <pic:blipFill>
+                    <a:blip r:embed="rId5"/>
+                    <a:stretch>
+                      <a:fillRect/>
+                    </a:stretch>
+                  </pic:blipFill>
+                  <pic:spPr>
+                    <a:xfrm>
+                      <a:off x="0" y="0"/>
+                      <a:ext cx="5486400" cy="1053465"/>
+                    </a:xfrm>
+                    <a:prstGeom prst="rect">
+                      <a:avLst/>
+                    </a:prstGeom>
+                  </pic:spPr>
+                </pic:pic>
+              </a:graphicData>
+            </a:graphic>
+          </wp:inline>
+        </w:drawing>
       </w:r>
     </w:p>
     <w:p>
@@ -2037,15 +1680,7 @@
           <w:sz w:val="24"/>
           <w:szCs w:val="24"/>
         </w:rPr>
-        <w:t>Controller.prototype.add</w:t>
-      </w:r>
-      <w:r>
-        <w:rPr>
-          <w:rFonts w:eastAsia="Calibri" w:cstheme="minorHAnsi"/>
-          <w:sz w:val="24"/>
-          <w:szCs w:val="24"/>
-        </w:rPr>
-        <w:t>Item</w:t>
+        <w:t>Controller.prototype.addItem</w:t>
       </w:r>
       <w:proofErr w:type="spellEnd"/>
     </w:p>
@@ -2069,6 +1704,206 @@
           <w:sz w:val="24"/>
           <w:szCs w:val="24"/>
         </w:rPr>
+        <w:t xml:space="preserve">Missing </w:t>
+      </w:r>
+      <w:proofErr w:type="spellStart"/>
+      <w:r>
+        <w:rPr>
+          <w:rFonts w:eastAsia="Calibri" w:cstheme="minorHAnsi"/>
+          <w:sz w:val="24"/>
+          <w:szCs w:val="24"/>
+        </w:rPr>
+        <w:t>learn.json</w:t>
+      </w:r>
+      <w:proofErr w:type="spellEnd"/>
+      <w:r>
+        <w:rPr>
+          <w:rFonts w:eastAsia="Calibri" w:cstheme="minorHAnsi"/>
+          <w:sz w:val="24"/>
+          <w:szCs w:val="24"/>
+        </w:rPr>
+        <w:t xml:space="preserve"> file when base.js try to get file on line 248</w:t>
+      </w:r>
+    </w:p>
+    <w:p>
+      <w:pPr>
+        <w:pStyle w:val="ListParagraph"/>
+        <w:spacing w:before="100" w:beforeAutospacing="1" w:after="0" w:line="240" w:lineRule="auto"/>
+        <w:rPr>
+          <w:rFonts w:eastAsia="Calibri" w:cstheme="minorHAnsi"/>
+          <w:sz w:val="24"/>
+          <w:szCs w:val="24"/>
+        </w:rPr>
+      </w:pPr>
+      <w:r>
+        <w:rPr>
+          <w:noProof/>
+        </w:rPr>
+        <w:drawing>
+          <wp:inline distT="0" distB="0" distL="0" distR="0" wp14:anchorId="3841876E" wp14:editId="1EBB155C">
+            <wp:extent cx="1809750" cy="450215"/>
+            <wp:effectExtent l="0" t="0" r="0" b="6985"/>
+            <wp:docPr id="2" name="Picture 2"/>
+            <wp:cNvGraphicFramePr>
+              <a:graphicFrameLocks xmlns:a="http://schemas.openxmlformats.org/drawingml/2006/main" noChangeAspect="1"/>
+            </wp:cNvGraphicFramePr>
+            <a:graphic xmlns:a="http://schemas.openxmlformats.org/drawingml/2006/main">
+              <a:graphicData uri="http://schemas.openxmlformats.org/drawingml/2006/picture">
+                <pic:pic xmlns:pic="http://schemas.openxmlformats.org/drawingml/2006/picture">
+                  <pic:nvPicPr>
+                    <pic:cNvPr id="1" name=""/>
+                    <pic:cNvPicPr/>
+                  </pic:nvPicPr>
+                  <pic:blipFill rotWithShape="1">
+                    <a:blip r:embed="rId6"/>
+                    <a:srcRect r="67014"/>
+                    <a:stretch/>
+                  </pic:blipFill>
+                  <pic:spPr bwMode="auto">
+                    <a:xfrm>
+                      <a:off x="0" y="0"/>
+                      <a:ext cx="1809750" cy="450215"/>
+                    </a:xfrm>
+                    <a:prstGeom prst="rect">
+                      <a:avLst/>
+                    </a:prstGeom>
+                    <a:ln>
+                      <a:noFill/>
+                    </a:ln>
+                    <a:extLst>
+                      <a:ext uri="{53640926-AAD7-44D8-BBD7-CCE9431645EC}">
+                        <a14:shadowObscured xmlns:a14="http://schemas.microsoft.com/office/drawing/2010/main"/>
+                      </a:ext>
+                    </a:extLst>
+                  </pic:spPr>
+                </pic:pic>
+              </a:graphicData>
+            </a:graphic>
+          </wp:inline>
+        </w:drawing>
+      </w:r>
+    </w:p>
+    <w:p>
+      <w:pPr>
+        <w:pStyle w:val="ListParagraph"/>
+        <w:spacing w:before="100" w:beforeAutospacing="1" w:after="0" w:line="240" w:lineRule="auto"/>
+        <w:ind w:left="1440"/>
+        <w:rPr>
+          <w:rFonts w:eastAsia="Calibri" w:cstheme="minorHAnsi"/>
+          <w:sz w:val="24"/>
+          <w:szCs w:val="24"/>
+        </w:rPr>
+      </w:pPr>
+      <w:r>
+        <w:rPr>
+          <w:rFonts w:eastAsia="Calibri" w:cstheme="minorHAnsi"/>
+          <w:sz w:val="24"/>
+          <w:szCs w:val="24"/>
+        </w:rPr>
+        <w:t xml:space="preserve">Fixed </w:t>
+      </w:r>
+      <w:proofErr w:type="gramStart"/>
+      <w:r>
+        <w:rPr>
+          <w:rFonts w:eastAsia="Calibri" w:cstheme="minorHAnsi"/>
+          <w:sz w:val="24"/>
+          <w:szCs w:val="24"/>
+        </w:rPr>
+        <w:t>become :</w:t>
+      </w:r>
+      <w:proofErr w:type="gramEnd"/>
+    </w:p>
+    <w:p>
+      <w:pPr>
+        <w:pStyle w:val="ListParagraph"/>
+        <w:numPr>
+          <w:ilvl w:val="0"/>
+          <w:numId w:val="14"/>
+        </w:numPr>
+        <w:spacing w:before="100" w:beforeAutospacing="1" w:after="0" w:line="240" w:lineRule="auto"/>
+        <w:ind w:left="1890"/>
+        <w:rPr>
+          <w:rFonts w:eastAsia="Calibri" w:cstheme="minorHAnsi"/>
+          <w:sz w:val="24"/>
+          <w:szCs w:val="24"/>
+        </w:rPr>
+      </w:pPr>
+      <w:r>
+        <w:rPr>
+          <w:rFonts w:eastAsia="Calibri" w:cstheme="minorHAnsi"/>
+          <w:sz w:val="24"/>
+          <w:szCs w:val="24"/>
+        </w:rPr>
+        <w:t xml:space="preserve">Create </w:t>
+      </w:r>
+      <w:proofErr w:type="spellStart"/>
+      <w:r>
+        <w:rPr>
+          <w:rFonts w:eastAsia="Calibri" w:cstheme="minorHAnsi"/>
+          <w:sz w:val="24"/>
+          <w:szCs w:val="24"/>
+        </w:rPr>
+        <w:t>learn.json</w:t>
+      </w:r>
+      <w:proofErr w:type="spellEnd"/>
+      <w:r>
+        <w:rPr>
+          <w:rFonts w:eastAsia="Calibri" w:cstheme="minorHAnsi"/>
+          <w:sz w:val="24"/>
+          <w:szCs w:val="24"/>
+        </w:rPr>
+        <w:t xml:space="preserve"> inside </w:t>
+      </w:r>
+      <w:proofErr w:type="spellStart"/>
+      <w:r>
+        <w:rPr>
+          <w:rFonts w:eastAsia="Calibri" w:cstheme="minorHAnsi"/>
+          <w:sz w:val="24"/>
+          <w:szCs w:val="24"/>
+        </w:rPr>
+        <w:t>todo</w:t>
+      </w:r>
+      <w:proofErr w:type="spellEnd"/>
+      <w:r>
+        <w:rPr>
+          <w:rFonts w:eastAsia="Calibri" w:cstheme="minorHAnsi"/>
+          <w:sz w:val="24"/>
+          <w:szCs w:val="24"/>
+        </w:rPr>
+        <w:t>-list-app</w:t>
+      </w:r>
+    </w:p>
+    <w:p>
+      <w:pPr>
+        <w:pStyle w:val="ListParagraph"/>
+        <w:spacing w:before="100" w:beforeAutospacing="1" w:after="0" w:line="240" w:lineRule="auto"/>
+        <w:rPr>
+          <w:rFonts w:eastAsia="Calibri" w:cstheme="minorHAnsi"/>
+          <w:sz w:val="24"/>
+          <w:szCs w:val="24"/>
+        </w:rPr>
+      </w:pPr>
+    </w:p>
+    <w:p>
+      <w:pPr>
+        <w:pStyle w:val="ListParagraph"/>
+        <w:numPr>
+          <w:ilvl w:val="0"/>
+          <w:numId w:val="6"/>
+        </w:numPr>
+        <w:spacing w:before="100" w:beforeAutospacing="1" w:after="0" w:line="240" w:lineRule="auto"/>
+        <w:rPr>
+          <w:rFonts w:eastAsia="Calibri" w:cstheme="minorHAnsi"/>
+          <w:sz w:val="24"/>
+          <w:szCs w:val="24"/>
+        </w:rPr>
+      </w:pPr>
+      <w:r>
+        <w:rPr>
+          <w:rFonts w:eastAsia="Calibri" w:cstheme="minorHAnsi"/>
+          <w:sz w:val="24"/>
+          <w:szCs w:val="24"/>
+        </w:rPr>
         <w:t xml:space="preserve">Associated label to the input with class not id </w:t>
       </w:r>
       <w:r>
@@ -2077,31 +1912,7 @@
           <w:sz w:val="24"/>
           <w:szCs w:val="24"/>
         </w:rPr>
-        <w:t>since a label can be associated only with exactly one form control.</w:t>
-      </w:r>
-      <w:r>
-        <w:rPr>
-          <w:rFonts w:cstheme="minorHAnsi"/>
-          <w:sz w:val="24"/>
-          <w:szCs w:val="24"/>
-        </w:rPr>
-        <w:t xml:space="preserve"> T</w:t>
-      </w:r>
-      <w:r>
-        <w:rPr>
-          <w:rFonts w:cstheme="minorHAnsi"/>
-          <w:sz w:val="24"/>
-          <w:szCs w:val="24"/>
-        </w:rPr>
-        <w:t xml:space="preserve">he same class can be used by multiple elements </w:t>
-      </w:r>
-      <w:r>
-        <w:rPr>
-          <w:rFonts w:cstheme="minorHAnsi"/>
-          <w:sz w:val="24"/>
-          <w:szCs w:val="24"/>
-        </w:rPr>
-        <w:t>t</w:t>
+        <w:t>since a label can be associated only with exactly one form control. The same class can be used by multiple elements t</w:t>
       </w:r>
       <w:r>
         <w:rPr>
@@ -2176,6 +1987,8 @@
         </w:rPr>
         <w:t xml:space="preserve"> type="checkbox"&gt;</w:t>
       </w:r>
+      <w:bookmarkStart w:id="0" w:name="_GoBack"/>
+      <w:bookmarkEnd w:id="0"/>
     </w:p>
     <w:p>
       <w:pPr>
@@ -2350,8 +2163,7 @@
           <w:sz w:val="24"/>
           <w:szCs w:val="24"/>
         </w:rPr>
-        <w:lastRenderedPageBreak/>
-        <w:t>‘should show entries on start-up’</w:t>
+        <w:t>should show entries on start-up</w:t>
       </w:r>
     </w:p>
     <w:p>
@@ -3365,6 +3177,119 @@
     </w:lvl>
   </w:abstractNum>
   <w:abstractNum w:abstractNumId="4">
+    <w:nsid w:val="2DB83243"/>
+    <w:multiLevelType w:val="hybridMultilevel"/>
+    <w:tmpl w:val="2FBCB246"/>
+    <w:lvl w:ilvl="0" w:tplc="04090003">
+      <w:start w:val="1"/>
+      <w:numFmt w:val="bullet"/>
+      <w:lvlText w:val="o"/>
+      <w:lvlJc w:val="left"/>
+      <w:pPr>
+        <w:ind w:left="2160" w:hanging="360"/>
+      </w:pPr>
+      <w:rPr>
+        <w:rFonts w:ascii="Courier New" w:hAnsi="Courier New" w:cs="Courier New" w:hint="default"/>
+      </w:rPr>
+    </w:lvl>
+    <w:lvl w:ilvl="1" w:tplc="04090003" w:tentative="1">
+      <w:start w:val="1"/>
+      <w:numFmt w:val="bullet"/>
+      <w:lvlText w:val="o"/>
+      <w:lvlJc w:val="left"/>
+      <w:pPr>
+        <w:ind w:left="2880" w:hanging="360"/>
+      </w:pPr>
+      <w:rPr>
+        <w:rFonts w:ascii="Courier New" w:hAnsi="Courier New" w:cs="Courier New" w:hint="default"/>
+      </w:rPr>
+    </w:lvl>
+    <w:lvl w:ilvl="2" w:tplc="04090005" w:tentative="1">
+      <w:start w:val="1"/>
+      <w:numFmt w:val="bullet"/>
+      <w:lvlText w:val=""/>
+      <w:lvlJc w:val="left"/>
+      <w:pPr>
+        <w:ind w:left="3600" w:hanging="360"/>
+      </w:pPr>
+      <w:rPr>
+        <w:rFonts w:ascii="Wingdings" w:hAnsi="Wingdings" w:hint="default"/>
+      </w:rPr>
+    </w:lvl>
+    <w:lvl w:ilvl="3" w:tplc="04090001" w:tentative="1">
+      <w:start w:val="1"/>
+      <w:numFmt w:val="bullet"/>
+      <w:lvlText w:val=""/>
+      <w:lvlJc w:val="left"/>
+      <w:pPr>
+        <w:ind w:left="4320" w:hanging="360"/>
+      </w:pPr>
+      <w:rPr>
+        <w:rFonts w:ascii="Symbol" w:hAnsi="Symbol" w:hint="default"/>
+      </w:rPr>
+    </w:lvl>
+    <w:lvl w:ilvl="4" w:tplc="04090003" w:tentative="1">
+      <w:start w:val="1"/>
+      <w:numFmt w:val="bullet"/>
+      <w:lvlText w:val="o"/>
+      <w:lvlJc w:val="left"/>
+      <w:pPr>
+        <w:ind w:left="5040" w:hanging="360"/>
+      </w:pPr>
+      <w:rPr>
+        <w:rFonts w:ascii="Courier New" w:hAnsi="Courier New" w:cs="Courier New" w:hint="default"/>
+      </w:rPr>
+    </w:lvl>
+    <w:lvl w:ilvl="5" w:tplc="04090005" w:tentative="1">
+      <w:start w:val="1"/>
+      <w:numFmt w:val="bullet"/>
+      <w:lvlText w:val=""/>
+      <w:lvlJc w:val="left"/>
+      <w:pPr>
+        <w:ind w:left="5760" w:hanging="360"/>
+      </w:pPr>
+      <w:rPr>
+        <w:rFonts w:ascii="Wingdings" w:hAnsi="Wingdings" w:hint="default"/>
+      </w:rPr>
+    </w:lvl>
+    <w:lvl w:ilvl="6" w:tplc="04090001" w:tentative="1">
+      <w:start w:val="1"/>
+      <w:numFmt w:val="bullet"/>
+      <w:lvlText w:val=""/>
+      <w:lvlJc w:val="left"/>
+      <w:pPr>
+        <w:ind w:left="6480" w:hanging="360"/>
+      </w:pPr>
+      <w:rPr>
+        <w:rFonts w:ascii="Symbol" w:hAnsi="Symbol" w:hint="default"/>
+      </w:rPr>
+    </w:lvl>
+    <w:lvl w:ilvl="7" w:tplc="04090003" w:tentative="1">
+      <w:start w:val="1"/>
+      <w:numFmt w:val="bullet"/>
+      <w:lvlText w:val="o"/>
+      <w:lvlJc w:val="left"/>
+      <w:pPr>
+        <w:ind w:left="7200" w:hanging="360"/>
+      </w:pPr>
+      <w:rPr>
+        <w:rFonts w:ascii="Courier New" w:hAnsi="Courier New" w:cs="Courier New" w:hint="default"/>
+      </w:rPr>
+    </w:lvl>
+    <w:lvl w:ilvl="8" w:tplc="04090005" w:tentative="1">
+      <w:start w:val="1"/>
+      <w:numFmt w:val="bullet"/>
+      <w:lvlText w:val=""/>
+      <w:lvlJc w:val="left"/>
+      <w:pPr>
+        <w:ind w:left="7920" w:hanging="360"/>
+      </w:pPr>
+      <w:rPr>
+        <w:rFonts w:ascii="Wingdings" w:hAnsi="Wingdings" w:hint="default"/>
+      </w:rPr>
+    </w:lvl>
+  </w:abstractNum>
+  <w:abstractNum w:abstractNumId="5">
     <w:nsid w:val="2EFD4F13"/>
     <w:multiLevelType w:val="hybridMultilevel"/>
     <w:tmpl w:val="915881FC"/>
@@ -3477,7 +3402,7 @@
       </w:rPr>
     </w:lvl>
   </w:abstractNum>
-  <w:abstractNum w:abstractNumId="5">
+  <w:abstractNum w:abstractNumId="6">
     <w:nsid w:val="328C673B"/>
     <w:multiLevelType w:val="multilevel"/>
     <w:tmpl w:val="10FC114C"/>
@@ -3591,7 +3516,7 @@
       </w:rPr>
     </w:lvl>
   </w:abstractNum>
-  <w:abstractNum w:abstractNumId="6">
+  <w:abstractNum w:abstractNumId="7">
     <w:nsid w:val="5493564B"/>
     <w:multiLevelType w:val="multilevel"/>
     <w:tmpl w:val="70363394"/>
@@ -3704,7 +3629,7 @@
       </w:rPr>
     </w:lvl>
   </w:abstractNum>
-  <w:abstractNum w:abstractNumId="7">
+  <w:abstractNum w:abstractNumId="8">
     <w:nsid w:val="756A3017"/>
     <w:multiLevelType w:val="hybridMultilevel"/>
     <w:tmpl w:val="4306C238"/>
@@ -3797,7 +3722,7 @@
       </w:pPr>
     </w:lvl>
   </w:abstractNum>
-  <w:abstractNum w:abstractNumId="8">
+  <w:abstractNum w:abstractNumId="9">
     <w:nsid w:val="75731529"/>
     <w:multiLevelType w:val="multilevel"/>
     <w:tmpl w:val="D56E8B96"/>
@@ -3910,7 +3835,7 @@
       </w:rPr>
     </w:lvl>
   </w:abstractNum>
-  <w:abstractNum w:abstractNumId="9">
+  <w:abstractNum w:abstractNumId="10">
     <w:nsid w:val="75E81296"/>
     <w:multiLevelType w:val="multilevel"/>
     <w:tmpl w:val="5DD4FD04"/>
@@ -4023,7 +3948,7 @@
       </w:rPr>
     </w:lvl>
   </w:abstractNum>
-  <w:abstractNum w:abstractNumId="10">
+  <w:abstractNum w:abstractNumId="11">
     <w:nsid w:val="76893F65"/>
     <w:multiLevelType w:val="hybridMultilevel"/>
     <w:tmpl w:val="8E7A50D4"/>
@@ -4137,7 +4062,7 @@
       </w:rPr>
     </w:lvl>
   </w:abstractNum>
-  <w:abstractNum w:abstractNumId="11">
+  <w:abstractNum w:abstractNumId="12">
     <w:nsid w:val="7D810B36"/>
     <w:multiLevelType w:val="multilevel"/>
     <w:tmpl w:val="A03E0672"/>
@@ -4250,7 +4175,7 @@
       </w:rPr>
     </w:lvl>
   </w:abstractNum>
-  <w:abstractNum w:abstractNumId="12">
+  <w:abstractNum w:abstractNumId="13">
     <w:nsid w:val="7F647E3D"/>
     <w:multiLevelType w:val="hybridMultilevel"/>
     <w:tmpl w:val="0542145A"/>
@@ -4363,79 +4288,34 @@
     </w:lvl>
   </w:abstractNum>
   <w:num w:numId="1">
-    <w:abstractNumId w:val="12"/>
+    <w:abstractNumId w:val="13"/>
   </w:num>
   <w:num w:numId="2">
-    <w:abstractNumId w:val="6"/>
-    <w:lvlOverride w:ilvl="0"/>
-    <w:lvlOverride w:ilvl="1"/>
-    <w:lvlOverride w:ilvl="2"/>
-    <w:lvlOverride w:ilvl="3"/>
-    <w:lvlOverride w:ilvl="4"/>
-    <w:lvlOverride w:ilvl="5"/>
-    <w:lvlOverride w:ilvl="6"/>
-    <w:lvlOverride w:ilvl="7"/>
-    <w:lvlOverride w:ilvl="8"/>
+    <w:abstractNumId w:val="7"/>
   </w:num>
   <w:num w:numId="3">
-    <w:abstractNumId w:val="5"/>
+    <w:abstractNumId w:val="6"/>
   </w:num>
   <w:num w:numId="4">
-    <w:abstractNumId w:val="11"/>
-    <w:lvlOverride w:ilvl="0"/>
-    <w:lvlOverride w:ilvl="1"/>
-    <w:lvlOverride w:ilvl="2"/>
-    <w:lvlOverride w:ilvl="3"/>
-    <w:lvlOverride w:ilvl="4"/>
-    <w:lvlOverride w:ilvl="5"/>
-    <w:lvlOverride w:ilvl="6"/>
-    <w:lvlOverride w:ilvl="7"/>
-    <w:lvlOverride w:ilvl="8"/>
+    <w:abstractNumId w:val="12"/>
   </w:num>
   <w:num w:numId="5">
     <w:abstractNumId w:val="1"/>
-    <w:lvlOverride w:ilvl="0"/>
-    <w:lvlOverride w:ilvl="1"/>
-    <w:lvlOverride w:ilvl="2"/>
-    <w:lvlOverride w:ilvl="3"/>
-    <w:lvlOverride w:ilvl="4"/>
-    <w:lvlOverride w:ilvl="5"/>
-    <w:lvlOverride w:ilvl="6"/>
-    <w:lvlOverride w:ilvl="7"/>
-    <w:lvlOverride w:ilvl="8"/>
   </w:num>
   <w:num w:numId="6">
-    <w:abstractNumId w:val="7"/>
+    <w:abstractNumId w:val="8"/>
   </w:num>
   <w:num w:numId="7">
     <w:abstractNumId w:val="0"/>
-    <w:lvlOverride w:ilvl="0"/>
-    <w:lvlOverride w:ilvl="1"/>
-    <w:lvlOverride w:ilvl="2"/>
-    <w:lvlOverride w:ilvl="3"/>
-    <w:lvlOverride w:ilvl="4"/>
-    <w:lvlOverride w:ilvl="5"/>
-    <w:lvlOverride w:ilvl="6"/>
-    <w:lvlOverride w:ilvl="7"/>
-    <w:lvlOverride w:ilvl="8"/>
   </w:num>
   <w:num w:numId="8">
-    <w:abstractNumId w:val="8"/>
-    <w:lvlOverride w:ilvl="0"/>
-    <w:lvlOverride w:ilvl="1"/>
-    <w:lvlOverride w:ilvl="2"/>
-    <w:lvlOverride w:ilvl="3"/>
-    <w:lvlOverride w:ilvl="4"/>
-    <w:lvlOverride w:ilvl="5"/>
-    <w:lvlOverride w:ilvl="6"/>
-    <w:lvlOverride w:ilvl="7"/>
-    <w:lvlOverride w:ilvl="8"/>
+    <w:abstractNumId w:val="9"/>
   </w:num>
   <w:num w:numId="9">
-    <w:abstractNumId w:val="4"/>
+    <w:abstractNumId w:val="5"/>
   </w:num>
   <w:num w:numId="10">
-    <w:abstractNumId w:val="9"/>
+    <w:abstractNumId w:val="10"/>
     <w:lvlOverride w:ilvl="0">
       <w:startOverride w:val="1"/>
     </w:lvlOverride>
@@ -4466,21 +4346,15 @@
   </w:num>
   <w:num w:numId="11">
     <w:abstractNumId w:val="3"/>
-    <w:lvlOverride w:ilvl="0"/>
-    <w:lvlOverride w:ilvl="1"/>
-    <w:lvlOverride w:ilvl="2"/>
-    <w:lvlOverride w:ilvl="3"/>
-    <w:lvlOverride w:ilvl="4"/>
-    <w:lvlOverride w:ilvl="5"/>
-    <w:lvlOverride w:ilvl="6"/>
-    <w:lvlOverride w:ilvl="7"/>
-    <w:lvlOverride w:ilvl="8"/>
   </w:num>
   <w:num w:numId="12">
     <w:abstractNumId w:val="2"/>
   </w:num>
   <w:num w:numId="13">
-    <w:abstractNumId w:val="10"/>
+    <w:abstractNumId w:val="11"/>
+  </w:num>
+  <w:num w:numId="14">
+    <w:abstractNumId w:val="4"/>
   </w:num>
 </w:numbering>
 </file>

</xml_diff>